<commit_message>
Added Reflective Journal 3 (November)
Some minor changes to Project proposal
</commit_message>
<xml_diff>
--- a/Documentation/Proposal/MeetingRoom Pro Project Proposal x13112406.docx
+++ b/Documentation/Proposal/MeetingRoom Pro Project Proposal x13112406.docx
@@ -186,7 +186,13 @@
         <w:t>my meetings tab</w:t>
       </w:r>
       <w:r>
-        <w:t xml:space="preserve"> which allows the users to see all his/her meetings and the also allows the users to create meetings and save in the phone </w:t>
+        <w:t xml:space="preserve"> which allows the users to see all his/her meetings and the </w:t>
+      </w:r>
+      <w:r>
+        <w:t xml:space="preserve">app </w:t>
+      </w:r>
+      <w:r>
+        <w:t xml:space="preserve">also allows the users to create meetings and save in the phone </w:t>
       </w:r>
       <w:r>
         <w:t>calendar</w:t>
@@ -451,7 +457,10 @@
         <w:t xml:space="preserve">there for many years </w:t>
       </w:r>
       <w:r>
-        <w:t xml:space="preserve">didn’t know were some of the meeting rooms were and since SAP is multinational company, there were always employees from different location which travelled </w:t>
+        <w:t>didn’t know where</w:t>
+      </w:r>
+      <w:r>
+        <w:t xml:space="preserve"> some of the meeting rooms were and since SAP is multinational company, there were always employees from different location which travelled </w:t>
       </w:r>
       <w:r>
         <w:t xml:space="preserve">to attend </w:t>
@@ -463,7 +472,15 @@
         <w:t xml:space="preserve">s </w:t>
       </w:r>
       <w:r>
-        <w:t>and had very hard time finding the meeting room and first have to go to facilities department and the facilities member would manually assist wherever this process can be automated i.e a simple to use to application could solve this problem.</w:t>
+        <w:t>and had very hard time finding the meeting room and first have to go to facilities department and the facilities member would manually assist wherever this process can be a</w:t>
+      </w:r>
+      <w:r>
+        <w:t xml:space="preserve">utomated i.e a simple to use </w:t>
+      </w:r>
+      <w:bookmarkStart w:id="0" w:name="_GoBack"/>
+      <w:bookmarkEnd w:id="0"/>
+      <w:r>
+        <w:t>application could solve this problem.</w:t>
       </w:r>
     </w:p>
     <w:p>
@@ -1024,10 +1041,7 @@
     <w:p/>
     <w:p/>
     <w:p/>
-    <w:p>
-      <w:bookmarkStart w:id="0" w:name="_GoBack"/>
-      <w:bookmarkEnd w:id="0"/>
-    </w:p>
+    <w:p/>
     <w:p>
       <w:pPr>
         <w:pStyle w:val="Heading1"/>

</xml_diff>

<commit_message>
Added GUI to rEQUIRERequirements Spec..
</commit_message>
<xml_diff>
--- a/Documentation/Proposal/MeetingRoom Pro Project Proposal x13112406.docx
+++ b/Documentation/Proposal/MeetingRoom Pro Project Proposal x13112406.docx
@@ -336,149 +336,147 @@
         <w:t>If the user has a meeting booked in a meeting room and if their phone is not within a certain radius to the meeting room, the user will receive a reminder notification. Also, the user will receive a reminder few minutes say 10 minutes before the meeting starts.</w:t>
       </w:r>
     </w:p>
-    <w:p/>
-    <w:p/>
-    <w:p/>
-    <w:p/>
-    <w:p>
-      <w:pPr>
-        <w:pStyle w:val="Heading1"/>
-      </w:pPr>
-      <w:r>
-        <w:t>Background</w:t>
-      </w:r>
-    </w:p>
-    <w:p/>
-    <w:p>
-      <w:r>
-        <w:t>During my work placement</w:t>
-      </w:r>
-      <w:r>
-        <w:t xml:space="preserve"> at SAP SE</w:t>
-      </w:r>
-      <w:r>
-        <w:t xml:space="preserve">, I was engaged in several meeting from </w:t>
-      </w:r>
-      <w:r>
-        <w:t xml:space="preserve">my </w:t>
-      </w:r>
-      <w:r>
-        <w:t>inducti</w:t>
-      </w:r>
-      <w:r>
-        <w:t xml:space="preserve">on to my </w:t>
-      </w:r>
-      <w:r>
-        <w:t>farewell meeting</w:t>
-      </w:r>
-      <w:r>
-        <w:t>, there</w:t>
-      </w:r>
-      <w:r>
-        <w:t xml:space="preserve"> were more than 50 meetings</w:t>
-      </w:r>
-      <w:r>
-        <w:t>,</w:t>
-      </w:r>
-      <w:r>
-        <w:t xml:space="preserve"> </w:t>
-      </w:r>
-      <w:r>
-        <w:t xml:space="preserve">from </w:t>
-      </w:r>
-      <w:r>
-        <w:t>team meetings to global team meetings</w:t>
-      </w:r>
-      <w:r>
-        <w:t>,</w:t>
-      </w:r>
-      <w:r>
-        <w:t xml:space="preserve"> intern meetings and HR</w:t>
-      </w:r>
-      <w:r>
-        <w:t xml:space="preserve"> meetings</w:t>
-      </w:r>
-      <w:r>
-        <w:t>, to employee farewell meetings</w:t>
-      </w:r>
-      <w:r>
-        <w:t xml:space="preserve"> </w:t>
-      </w:r>
-      <w:r>
-        <w:t>which I</w:t>
-      </w:r>
-      <w:r>
-        <w:t xml:space="preserve"> was part of in the course of 7 months</w:t>
-      </w:r>
-      <w:r>
-        <w:t xml:space="preserve"> of internship</w:t>
-      </w:r>
-      <w:r>
-        <w:t>.</w:t>
-      </w:r>
-    </w:p>
-    <w:p>
-      <w:r>
-        <w:t xml:space="preserve">And number one issue was finding the meeting room due to </w:t>
-      </w:r>
-      <w:r>
-        <w:t>big size of the buildings</w:t>
-      </w:r>
-      <w:r>
-        <w:t>, if the meeting room was close enough to my desk, it was easy enough to find the meeting room but the problem used to arise when the meeting rooms were on different floo</w:t>
-      </w:r>
-      <w:r>
-        <w:t xml:space="preserve">rs, even different wing of the same floor and the problem was big when trying to find a meeting room on another building and some fancy names to the meeting rooms didn’t make much sense at all and the icing on the top if you are short on time i.e. have consecutive meetings to attend and the only solution available was to ask you collages if they didn’t know run towards the reception and they would show you a </w:t>
-      </w:r>
-      <w:r>
-        <w:t>floor plan</w:t>
-      </w:r>
-      <w:r>
-        <w:t xml:space="preserve"> which sometimes didn’t made sense and overall experience in finding meeting rooms was not up </w:t>
-      </w:r>
-      <w:r>
-        <w:t>to the standards to which it could</w:t>
-      </w:r>
-      <w:r>
-        <w:t xml:space="preserve"> be achieved.  </w:t>
-      </w:r>
-    </w:p>
-    <w:p>
-      <w:r>
-        <w:t xml:space="preserve">I started some research and found other employees were facing the same issues and were just limited to using meeting rooms near their offices due the hassle of finding meeting rooms, after talking to people </w:t>
-      </w:r>
-      <w:r>
-        <w:t xml:space="preserve">the user research findings were </w:t>
-      </w:r>
-      <w:r>
-        <w:t xml:space="preserve">not just the interns who felt this pain, some of the very senior employees which were </w:t>
-      </w:r>
-      <w:r>
-        <w:t xml:space="preserve">there for many years </w:t>
-      </w:r>
-      <w:r>
-        <w:t>didn’t know where</w:t>
-      </w:r>
-      <w:r>
-        <w:t xml:space="preserve"> some of the meeting rooms were and since SAP is multinational company, there were always employees from different location which travelled </w:t>
-      </w:r>
-      <w:r>
-        <w:t xml:space="preserve">to attend </w:t>
-      </w:r>
-      <w:r>
-        <w:t>meeting</w:t>
-      </w:r>
-      <w:r>
-        <w:t xml:space="preserve">s </w:t>
-      </w:r>
-      <w:r>
-        <w:t>and had very hard time finding the meeting room and first have to go to facilities department and the facilities member would manually assist wherever this process can be a</w:t>
-      </w:r>
-      <w:r>
-        <w:t xml:space="preserve">utomated i.e a simple to use </w:t>
-      </w:r>
+    <w:p>
       <w:bookmarkStart w:id="0" w:name="_GoBack"/>
       <w:bookmarkEnd w:id="0"/>
+    </w:p>
+    <w:p>
+      <w:pPr>
+        <w:pStyle w:val="Heading1"/>
+      </w:pPr>
+      <w:r>
+        <w:t>Background</w:t>
+      </w:r>
+    </w:p>
+    <w:p/>
+    <w:p>
+      <w:r>
+        <w:t>During my work placement</w:t>
+      </w:r>
+      <w:r>
+        <w:t xml:space="preserve"> at SAP SE</w:t>
+      </w:r>
+      <w:r>
+        <w:t xml:space="preserve">, I was engaged in several meeting from </w:t>
+      </w:r>
+      <w:r>
+        <w:t xml:space="preserve">my </w:t>
+      </w:r>
+      <w:r>
+        <w:t>inducti</w:t>
+      </w:r>
+      <w:r>
+        <w:t xml:space="preserve">on to my </w:t>
+      </w:r>
+      <w:r>
+        <w:t>farewell meeting</w:t>
+      </w:r>
+      <w:r>
+        <w:t>, there</w:t>
+      </w:r>
+      <w:r>
+        <w:t xml:space="preserve"> were more than 50 meetings</w:t>
+      </w:r>
+      <w:r>
+        <w:t>,</w:t>
+      </w:r>
+      <w:r>
+        <w:t xml:space="preserve"> </w:t>
+      </w:r>
+      <w:r>
+        <w:t xml:space="preserve">from </w:t>
+      </w:r>
+      <w:r>
+        <w:t>team meetings to global team meetings</w:t>
+      </w:r>
+      <w:r>
+        <w:t>,</w:t>
+      </w:r>
+      <w:r>
+        <w:t xml:space="preserve"> intern meetings and HR</w:t>
+      </w:r>
+      <w:r>
+        <w:t xml:space="preserve"> meetings</w:t>
+      </w:r>
+      <w:r>
+        <w:t>, to employee farewell meetings</w:t>
+      </w:r>
+      <w:r>
+        <w:t xml:space="preserve"> </w:t>
+      </w:r>
+      <w:r>
+        <w:t>which I</w:t>
+      </w:r>
+      <w:r>
+        <w:t xml:space="preserve"> was part of in the course of 7 months</w:t>
+      </w:r>
+      <w:r>
+        <w:t xml:space="preserve"> of internship</w:t>
+      </w:r>
+      <w:r>
+        <w:t>.</w:t>
+      </w:r>
+    </w:p>
+    <w:p>
+      <w:r>
+        <w:t xml:space="preserve">And number one issue was finding the meeting room due to </w:t>
+      </w:r>
+      <w:r>
+        <w:t>big size of the buildings</w:t>
+      </w:r>
+      <w:r>
+        <w:t>, if the meeting room was close enough to my desk, it was easy enough to find the meeting room but the problem used to arise when the meeting rooms were on different floo</w:t>
+      </w:r>
+      <w:r>
+        <w:t xml:space="preserve">rs, even different wing of the same floor and the problem was big when trying to find a meeting room on another building and some fancy names to the meeting rooms didn’t make much sense at all and the icing on the top if you are short on time i.e. have consecutive meetings to attend and the only solution available was to ask you collages if they didn’t know run towards the reception and they would show you a </w:t>
+      </w:r>
+      <w:r>
+        <w:t>floor plan</w:t>
+      </w:r>
+      <w:r>
+        <w:t xml:space="preserve"> which sometimes didn’t made sense and overall experience in finding meeting rooms was not up </w:t>
+      </w:r>
+      <w:r>
+        <w:t>to the standards to which it could</w:t>
+      </w:r>
+      <w:r>
+        <w:t xml:space="preserve"> be achieved.  </w:t>
+      </w:r>
+    </w:p>
+    <w:p>
+      <w:r>
+        <w:t xml:space="preserve">I started some research and found other employees were facing the same issues and were just limited to using meeting rooms near their offices due the hassle of finding meeting rooms, after talking to people </w:t>
+      </w:r>
+      <w:r>
+        <w:t xml:space="preserve">the user research findings were </w:t>
+      </w:r>
+      <w:r>
+        <w:t xml:space="preserve">not just the interns who felt this pain, some of the very senior employees which were </w:t>
+      </w:r>
+      <w:r>
+        <w:t xml:space="preserve">there for many years </w:t>
+      </w:r>
+      <w:r>
+        <w:t>didn’t know where</w:t>
+      </w:r>
+      <w:r>
+        <w:t xml:space="preserve"> some of the meeting rooms were and since SAP is multinational company, there were always employees from different location which travelled </w:t>
+      </w:r>
+      <w:r>
+        <w:t xml:space="preserve">to attend </w:t>
+      </w:r>
+      <w:r>
+        <w:t>meeting</w:t>
+      </w:r>
+      <w:r>
+        <w:t xml:space="preserve">s </w:t>
+      </w:r>
+      <w:r>
+        <w:t>and had very hard time finding the meeting room and first have to go to facilities department and the facilities member would manually assist wherever this process can be a</w:t>
+      </w:r>
+      <w:r>
+        <w:t xml:space="preserve">utomated i.e a simple to use </w:t>
+      </w:r>
       <w:r>
         <w:t>application could solve this problem.</w:t>
       </w:r>

</xml_diff>